<commit_message>
Updated content of pages
</commit_message>
<xml_diff>
--- a/printDoc.docx
+++ b/printDoc.docx
@@ -69,6 +69,9 @@
         <w:spacing w:after="0" w:line="240" w:lineRule="auto"/>
       </w:pPr>
       <w:r>
+        <w:rPr>
+          <w:noProof/>
+        </w:rPr>
         <w:drawing>
           <wp:inline distT="0" distB="0" distL="0" distR="0" wp14:anchorId="4258CCF5" wp14:editId="1DCE46B2">
             <wp:extent cx="6645910" cy="1633855"/>
@@ -157,6 +160,7 @@
         <w:rPr>
           <w:b/>
           <w:bCs/>
+          <w:noProof/>
         </w:rPr>
         <w:drawing>
           <wp:inline distT="0" distB="0" distL="0" distR="0" wp14:anchorId="7B9C5DB0" wp14:editId="3C4A253B">
@@ -218,7 +222,7 @@
           <w:bCs/>
           <w:u w:val="single"/>
         </w:rPr>
-        <w:t>CUSTOMER</w:t>
+        <w:t>PAYMENTS</w:t>
       </w:r>
       <w:r>
         <w:rPr>
@@ -258,109 +262,9 @@
         <w:rPr>
           <w:b/>
           <w:bCs/>
-        </w:rPr>
-        <w:drawing>
-          <wp:inline distT="0" distB="0" distL="0" distR="0" wp14:anchorId="6EFA96C8" wp14:editId="4EE8A071">
-            <wp:extent cx="6645910" cy="3666490"/>
-            <wp:effectExtent l="0" t="0" r="2540" b="0"/>
-            <wp:docPr id="1231187117" name="Picture 1"/>
-            <wp:cNvGraphicFramePr>
-              <a:graphicFrameLocks xmlns:a="http://schemas.openxmlformats.org/drawingml/2006/main" noChangeAspect="1"/>
-            </wp:cNvGraphicFramePr>
-            <a:graphic xmlns:a="http://schemas.openxmlformats.org/drawingml/2006/main">
-              <a:graphicData uri="http://schemas.openxmlformats.org/drawingml/2006/picture">
-                <pic:pic xmlns:pic="http://schemas.openxmlformats.org/drawingml/2006/picture">
-                  <pic:nvPicPr>
-                    <pic:cNvPr id="1231187117" name=""/>
-                    <pic:cNvPicPr/>
-                  </pic:nvPicPr>
-                  <pic:blipFill>
-                    <a:blip r:embed="rId8"/>
-                    <a:stretch>
-                      <a:fillRect/>
-                    </a:stretch>
-                  </pic:blipFill>
-                  <pic:spPr>
-                    <a:xfrm>
-                      <a:off x="0" y="0"/>
-                      <a:ext cx="6645910" cy="3666490"/>
-                    </a:xfrm>
-                    <a:prstGeom prst="rect">
-                      <a:avLst/>
-                    </a:prstGeom>
-                  </pic:spPr>
-                </pic:pic>
-              </a:graphicData>
-            </a:graphic>
-          </wp:inline>
-        </w:drawing>
-      </w:r>
-    </w:p>
-    <w:p>
-      <w:pPr>
-        <w:spacing w:after="0" w:line="240" w:lineRule="auto"/>
-        <w:rPr>
-          <w:b/>
-          <w:bCs/>
-        </w:rPr>
-      </w:pPr>
-    </w:p>
-    <w:p>
-      <w:pPr>
-        <w:spacing w:after="0" w:line="240" w:lineRule="auto"/>
-        <w:rPr>
-          <w:b/>
-          <w:bCs/>
-        </w:rPr>
-      </w:pPr>
-      <w:r>
-        <w:rPr>
-          <w:b/>
-          <w:bCs/>
-          <w:u w:val="single"/>
+          <w:noProof/>
         </w:rPr>
         <w:lastRenderedPageBreak/>
-        <w:t>PAYMENTS</w:t>
-      </w:r>
-      <w:r>
-        <w:rPr>
-          <w:b/>
-          <w:bCs/>
-          <w:u w:val="single"/>
-        </w:rPr>
-        <w:t xml:space="preserve"> TABLE </w:t>
-      </w:r>
-      <w:proofErr w:type="gramStart"/>
-      <w:r>
-        <w:rPr>
-          <w:b/>
-          <w:bCs/>
-          <w:u w:val="single"/>
-        </w:rPr>
-        <w:t>DETAILS</w:t>
-      </w:r>
-      <w:r>
-        <w:rPr>
-          <w:b/>
-          <w:bCs/>
-        </w:rPr>
-        <w:t xml:space="preserve">  :</w:t>
-      </w:r>
-      <w:proofErr w:type="gramEnd"/>
-    </w:p>
-    <w:p>
-      <w:pPr>
-        <w:spacing w:after="0" w:line="240" w:lineRule="auto"/>
-        <w:rPr>
-          <w:b/>
-          <w:bCs/>
-        </w:rPr>
-      </w:pPr>
-      <w:r>
-        <w:rPr>
-          <w:b/>
-          <w:bCs/>
-        </w:rPr>
         <w:drawing>
           <wp:inline distT="0" distB="0" distL="0" distR="0" wp14:anchorId="3A671C0D" wp14:editId="496A2B80">
             <wp:extent cx="6645910" cy="4652645"/>
@@ -377,7 +281,7 @@
                     <pic:cNvPicPr/>
                   </pic:nvPicPr>
                   <pic:blipFill>
-                    <a:blip r:embed="rId9"/>
+                    <a:blip r:embed="rId8"/>
                     <a:stretch>
                       <a:fillRect/>
                     </a:stretch>
@@ -399,7 +303,7 @@
       </w:r>
     </w:p>
     <w:sectPr>
-      <w:headerReference w:type="default" r:id="rId10"/>
+      <w:headerReference w:type="default" r:id="rId9"/>
       <w:pgSz w:w="11906" w:h="16838"/>
       <w:pgMar w:top="720" w:right="720" w:bottom="720" w:left="720" w:header="708" w:footer="708" w:gutter="0"/>
       <w:cols w:space="708"/>

</xml_diff>